<commit_message>
tambah file baru di folder cetak
</commit_message>
<xml_diff>
--- a/cetak/cetakbaru/PK BTB Cabang Kawin.docx
+++ b/cetak/cetakbaru/PK BTB Cabang Kawin.docx
@@ -1421,17 +1421,7 @@
                 <w:szCs w:val="20"/>
                 <w:lang w:val="en-US"/>
               </w:rPr>
-              <w:t xml:space="preserve">} / </w:t>
-            </w:r>
-            <w:r>
-              <w:rPr>
-                <w:rFonts w:ascii="Times New Roman" w:hAnsi="Times New Roman"/>
-                <w:b/>
-                <w:sz w:val="20"/>
-                <w:szCs w:val="20"/>
-                <w:lang w:val="en-US"/>
-              </w:rPr>
-              <w:t>${</w:t>
+              <w:t>} / ${</w:t>
             </w:r>
             <w:proofErr w:type="spellStart"/>
             <w:r>
@@ -1442,27 +1432,7 @@
                 <w:szCs w:val="20"/>
                 <w:lang w:val="en-US"/>
               </w:rPr>
-              <w:t>t</w:t>
-            </w:r>
-            <w:r>
-              <w:rPr>
-                <w:rFonts w:ascii="Times New Roman" w:hAnsi="Times New Roman"/>
-                <w:b/>
-                <w:sz w:val="20"/>
-                <w:szCs w:val="20"/>
-                <w:lang w:val="en-US"/>
-              </w:rPr>
-              <w:t>gl</w:t>
-            </w:r>
-            <w:r>
-              <w:rPr>
-                <w:rFonts w:ascii="Times New Roman" w:hAnsi="Times New Roman"/>
-                <w:b/>
-                <w:sz w:val="20"/>
-                <w:szCs w:val="20"/>
-                <w:lang w:val="en-US"/>
-              </w:rPr>
-              <w:t>_lahir_debitur</w:t>
+              <w:t>tgl_lahir_debitur</w:t>
             </w:r>
             <w:proofErr w:type="spellEnd"/>
             <w:r>
@@ -1594,27 +1564,7 @@
                 <w:szCs w:val="20"/>
                 <w:lang w:val="en-US"/>
               </w:rPr>
-              <w:t>}</w:t>
-            </w:r>
-            <w:r>
-              <w:rPr>
-                <w:rFonts w:ascii="Times New Roman" w:hAnsi="Times New Roman"/>
-                <w:b/>
-                <w:sz w:val="20"/>
-                <w:szCs w:val="20"/>
-                <w:lang w:val="en-US"/>
-              </w:rPr>
-              <w:t xml:space="preserve"> </w:t>
-            </w:r>
-            <w:r>
-              <w:rPr>
-                <w:rFonts w:ascii="Times New Roman" w:hAnsi="Times New Roman"/>
-                <w:b/>
-                <w:sz w:val="20"/>
-                <w:szCs w:val="20"/>
-                <w:lang w:val="en-US"/>
-              </w:rPr>
-              <w:t>${</w:t>
+              <w:t>} ${</w:t>
             </w:r>
             <w:proofErr w:type="spellStart"/>
             <w:r>
@@ -2324,17 +2274,7 @@
                 <w:szCs w:val="20"/>
                 <w:lang w:val="en-US"/>
               </w:rPr>
-              <w:t>tempat_lahir_</w:t>
-            </w:r>
-            <w:r>
-              <w:rPr>
-                <w:rFonts w:ascii="Times New Roman" w:hAnsi="Times New Roman"/>
-                <w:b/>
-                <w:sz w:val="20"/>
-                <w:szCs w:val="20"/>
-                <w:lang w:val="en-US"/>
-              </w:rPr>
-              <w:t>pasangan</w:t>
+              <w:t>tempat_lahir_pasangan</w:t>
             </w:r>
             <w:proofErr w:type="spellEnd"/>
             <w:r>
@@ -2356,27 +2296,7 @@
                 <w:szCs w:val="20"/>
                 <w:lang w:val="en-US"/>
               </w:rPr>
-              <w:t>tgl</w:t>
-            </w:r>
-            <w:r>
-              <w:rPr>
-                <w:rFonts w:ascii="Times New Roman" w:hAnsi="Times New Roman"/>
-                <w:b/>
-                <w:sz w:val="20"/>
-                <w:szCs w:val="20"/>
-                <w:lang w:val="en-US"/>
-              </w:rPr>
-              <w:t>_lahir_</w:t>
-            </w:r>
-            <w:r>
-              <w:rPr>
-                <w:rFonts w:ascii="Times New Roman" w:hAnsi="Times New Roman"/>
-                <w:b/>
-                <w:sz w:val="20"/>
-                <w:szCs w:val="20"/>
-                <w:lang w:val="en-US"/>
-              </w:rPr>
-              <w:t>pasangan</w:t>
+              <w:t>tgl_lahir_pasangan</w:t>
             </w:r>
             <w:proofErr w:type="spellEnd"/>
             <w:r>

</xml_diff>

<commit_message>
edit tag meta di hal login
</commit_message>
<xml_diff>
--- a/cetak/cetakbaru/PK BTB Cabang Kawin.docx
+++ b/cetak/cetakbaru/PK BTB Cabang Kawin.docx
@@ -3346,7 +3346,24 @@
           <w:sz w:val="20"/>
           <w:szCs w:val="20"/>
         </w:rPr>
-        <w:t xml:space="preserve"> Pasal ini belum termasuk bunga, provisi dan biaya-biaya yang timbul sehubugan dengan pemberian kredit ini serta denda yang mungkin timbul dikemudian hari dengan pembuktian jumlah yang harus dibayar oleh PENERIMA KREDIT berdasarkan catatan pembukuan yang ada pada BANK.</w:t>
+        <w:t xml:space="preserve"> Pasal ini belum termasuk bunga, provisi dan biaya-biaya yang timbul sehubu</w:t>
+      </w:r>
+      <w:r>
+        <w:rPr>
+          <w:rFonts w:ascii="Times New Roman" w:hAnsi="Times New Roman"/>
+          <w:sz w:val="20"/>
+          <w:szCs w:val="20"/>
+          <w:lang w:val="en-US"/>
+        </w:rPr>
+        <w:t>n</w:t>
+      </w:r>
+      <w:r>
+        <w:rPr>
+          <w:rFonts w:ascii="Times New Roman" w:hAnsi="Times New Roman"/>
+          <w:sz w:val="20"/>
+          <w:szCs w:val="20"/>
+        </w:rPr>
+        <w:t>gan dengan pemberian kredit ini serta denda yang mungkin timbul dikemudian hari dengan pembuktian jumlah yang harus dibayar oleh PENERIMA KREDIT berdasarkan catatan pembukuan yang ada pada BANK.</w:t>
       </w:r>
       <w:r>
         <w:rPr>
@@ -6059,15 +6076,6 @@
         <w:t>kredit</w:t>
       </w:r>
       <w:proofErr w:type="spellEnd"/>
-      <w:r>
-        <w:rPr>
-          <w:rFonts w:ascii="Times New Roman" w:hAnsi="Times New Roman"/>
-          <w:sz w:val="20"/>
-          <w:szCs w:val="20"/>
-          <w:lang w:val="en-US"/>
-        </w:rPr>
-        <w:t xml:space="preserve"> </w:t>
-      </w:r>
       <w:r>
         <w:rPr>
           <w:rFonts w:ascii="Times New Roman" w:hAnsi="Times New Roman"/>
@@ -20452,7 +20460,7 @@
   <w:abstractNum w:abstractNumId="21">
     <w:nsid w:val="681B1CD9"/>
     <w:multiLevelType w:val="multilevel"/>
-    <w:tmpl w:val="FFFFFFFF"/>
+    <w:tmpl w:val="0D389E56"/>
     <w:lvl w:ilvl="0">
       <w:start w:val="1"/>
       <w:numFmt w:val="decimal"/>
@@ -20462,7 +20470,7 @@
         <w:ind w:left="360" w:hanging="360"/>
       </w:pPr>
       <w:rPr>
-        <w:rFonts w:ascii="Arial" w:eastAsia="Times New Roman" w:hAnsi="Arial" w:cs="Arial" w:hint="default"/>
+        <w:rFonts w:ascii="Times New Roman" w:eastAsia="Times New Roman" w:hAnsi="Times New Roman" w:cs="Times New Roman" w:hint="default"/>
       </w:rPr>
     </w:lvl>
     <w:lvl w:ilvl="1">

</xml_diff>

<commit_message>
update pk fix all menu cetak pk
</commit_message>
<xml_diff>
--- a/cetak/cetakbaru/PK BTB Cabang Kawin.docx
+++ b/cetak/cetakbaru/PK BTB Cabang Kawin.docx
@@ -562,9 +562,8 @@
           <w:szCs w:val="20"/>
           <w:lang w:val="en-US"/>
         </w:rPr>
-        <w:t>: ${</w:t>
-      </w:r>
-      <w:proofErr w:type="spellStart"/>
+        <w:t xml:space="preserve">: </w:t>
+      </w:r>
       <w:r>
         <w:rPr>
           <w:rFonts w:ascii="Times New Roman" w:hAnsi="Times New Roman"/>
@@ -573,6 +572,17 @@
           <w:szCs w:val="20"/>
           <w:lang w:val="en-US"/>
         </w:rPr>
+        <w:t>${</w:t>
+      </w:r>
+      <w:proofErr w:type="spellStart"/>
+      <w:r>
+        <w:rPr>
+          <w:rFonts w:ascii="Times New Roman" w:hAnsi="Times New Roman"/>
+          <w:bCs/>
+          <w:sz w:val="20"/>
+          <w:szCs w:val="20"/>
+          <w:lang w:val="en-US"/>
+        </w:rPr>
         <w:t>perihal_surat</w:t>
       </w:r>
       <w:proofErr w:type="spellEnd"/>
@@ -584,20 +594,8 @@
           <w:szCs w:val="20"/>
           <w:lang w:val="en-US"/>
         </w:rPr>
-        <w:t xml:space="preserve">} </w:t>
-      </w:r>
-      <w:proofErr w:type="spellStart"/>
-      <w:r>
-        <w:rPr>
-          <w:rFonts w:ascii="Times New Roman" w:hAnsi="Times New Roman"/>
-          <w:bCs/>
-          <w:sz w:val="20"/>
-          <w:szCs w:val="20"/>
-          <w:lang w:val="en-US"/>
-        </w:rPr>
-        <w:t>dan</w:t>
-      </w:r>
-      <w:proofErr w:type="spellEnd"/>
+        <w:t>} dan</w:t>
+      </w:r>
       <w:r>
         <w:rPr>
           <w:rFonts w:ascii="Times New Roman" w:hAnsi="Times New Roman"/>
@@ -8186,7 +8184,15 @@
           <w:sz w:val="20"/>
           <w:szCs w:val="20"/>
         </w:rPr>
-        <w:t xml:space="preserve">pengahasilan </w:t>
+        <w:t>peng</w:t>
+      </w:r>
+      <w:r>
+        <w:rPr>
+          <w:rFonts w:ascii="Times New Roman" w:hAnsi="Times New Roman"/>
+          <w:sz w:val="20"/>
+          <w:szCs w:val="20"/>
+        </w:rPr>
+        <w:t xml:space="preserve">hasilan </w:t>
       </w:r>
       <w:r>
         <w:rPr>
@@ -9966,7 +9972,34 @@
           <w:sz w:val="20"/>
           <w:szCs w:val="20"/>
         </w:rPr>
-        <w:t>tercatat.</w:t>
+        <w:t>tercatat</w:t>
+      </w:r>
+      <w:r>
+        <w:rPr>
+          <w:rFonts w:ascii="Times New Roman" w:hAnsi="Times New Roman"/>
+          <w:color w:val="000000" w:themeColor="text1"/>
+          <w:sz w:val="20"/>
+          <w:szCs w:val="20"/>
+          <w:lang w:val="en-US"/>
+        </w:rPr>
+        <w:t xml:space="preserve"> </w:t>
+      </w:r>
+      <w:r>
+        <w:rPr>
+          <w:rFonts w:ascii="Times New Roman" w:hAnsi="Times New Roman"/>
+          <w:sz w:val="20"/>
+          <w:szCs w:val="20"/>
+        </w:rPr>
+        <w:t>yang ditujukan ke alamat sebagaimana pada pasal 11 (sebelas) perjanjian ini</w:t>
+      </w:r>
+      <w:r>
+        <w:rPr>
+          <w:rFonts w:ascii="Times New Roman" w:hAnsi="Times New Roman"/>
+          <w:color w:val="000000" w:themeColor="text1"/>
+          <w:sz w:val="20"/>
+          <w:szCs w:val="20"/>
+        </w:rPr>
+        <w:t>.</w:t>
       </w:r>
       <w:r>
         <w:rPr>
@@ -10397,7 +10430,7 @@
           <w:numId w:val="22"/>
         </w:numPr>
         <w:tabs>
-          <w:tab w:val="right" w:leader="hyphen" w:pos="9990"/>
+          <w:tab w:val="right" w:leader="hyphen" w:pos="10065"/>
         </w:tabs>
         <w:spacing w:after="0" w:line="240" w:lineRule="auto"/>
         <w:jc w:val="both"/>
@@ -10949,6 +10982,15 @@
           <w:lang w:val="en-US"/>
         </w:rPr>
         <w:t>:</w:t>
+      </w:r>
+      <w:r>
+        <w:rPr>
+          <w:rFonts w:ascii="Times New Roman" w:hAnsi="Times New Roman"/>
+          <w:sz w:val="20"/>
+          <w:szCs w:val="20"/>
+          <w:lang w:val="en-US"/>
+        </w:rPr>
+        <w:tab/>
       </w:r>
     </w:p>
     <w:p>
@@ -11253,6 +11295,7 @@
           <w:szCs w:val="20"/>
           <w:lang w:val="de-DE"/>
         </w:rPr>
+        <w:lastRenderedPageBreak/>
         <w:t xml:space="preserve">PENERIMA </w:t>
       </w:r>
       <w:r>
@@ -11305,7 +11348,6 @@
           <w:szCs w:val="20"/>
           <w:lang w:val="de-DE"/>
         </w:rPr>
-        <w:lastRenderedPageBreak/>
         <w:t>Alamat</w:t>
       </w:r>
       <w:r>
@@ -13565,7 +13607,26 @@
           <w:szCs w:val="20"/>
           <w:lang w:val="en-US"/>
         </w:rPr>
-        <w:t xml:space="preserve"> (force majeure) </w:t>
+        <w:t xml:space="preserve"> (</w:t>
+      </w:r>
+      <w:r>
+        <w:rPr>
+          <w:rFonts w:ascii="Times New Roman" w:hAnsi="Times New Roman"/>
+          <w:i/>
+          <w:sz w:val="20"/>
+          <w:szCs w:val="20"/>
+          <w:lang w:val="en-US"/>
+        </w:rPr>
+        <w:t>force majeure</w:t>
+      </w:r>
+      <w:r>
+        <w:rPr>
+          <w:rFonts w:ascii="Times New Roman" w:hAnsi="Times New Roman"/>
+          <w:sz w:val="20"/>
+          <w:szCs w:val="20"/>
+          <w:lang w:val="en-US"/>
+        </w:rPr>
+        <w:t xml:space="preserve">) </w:t>
       </w:r>
       <w:proofErr w:type="spellStart"/>
       <w:r>
@@ -14976,7 +15037,26 @@
           <w:szCs w:val="20"/>
           <w:lang w:val="en-US"/>
         </w:rPr>
-        <w:t xml:space="preserve"> (force majeure) </w:t>
+        <w:t xml:space="preserve"> (</w:t>
+      </w:r>
+      <w:r>
+        <w:rPr>
+          <w:rFonts w:ascii="Times New Roman" w:hAnsi="Times New Roman"/>
+          <w:i/>
+          <w:sz w:val="20"/>
+          <w:szCs w:val="20"/>
+          <w:lang w:val="en-US"/>
+        </w:rPr>
+        <w:t>force majeure</w:t>
+      </w:r>
+      <w:r>
+        <w:rPr>
+          <w:rFonts w:ascii="Times New Roman" w:hAnsi="Times New Roman"/>
+          <w:sz w:val="20"/>
+          <w:szCs w:val="20"/>
+          <w:lang w:val="en-US"/>
+        </w:rPr>
+        <w:t xml:space="preserve">) </w:t>
       </w:r>
       <w:proofErr w:type="spellStart"/>
       <w:r>
@@ -15425,6 +15505,7 @@
           <w:szCs w:val="20"/>
           <w:lang w:val="en-US"/>
         </w:rPr>
+        <w:lastRenderedPageBreak/>
         <w:t>Keadaan</w:t>
       </w:r>
       <w:proofErr w:type="spellEnd"/>
@@ -15847,7 +15928,6 @@
           <w:szCs w:val="20"/>
           <w:lang w:val="en-US"/>
         </w:rPr>
-        <w:lastRenderedPageBreak/>
         <w:t>Apabila</w:t>
       </w:r>
       <w:proofErr w:type="spellEnd"/>
@@ -16647,7 +16727,16 @@
           <w:szCs w:val="20"/>
           <w:lang w:val="en-US"/>
         </w:rPr>
-        <w:t>dianggap</w:t>
+        <w:t>diangg</w:t>
+      </w:r>
+      <w:r>
+        <w:rPr>
+          <w:rFonts w:ascii="Times New Roman" w:hAnsi="Times New Roman"/>
+          <w:sz w:val="20"/>
+          <w:szCs w:val="20"/>
+          <w:lang w:val="en-US"/>
+        </w:rPr>
+        <w:t>ap</w:t>
       </w:r>
       <w:proofErr w:type="spellEnd"/>
       <w:r>
@@ -16727,7 +16816,16 @@
           <w:szCs w:val="20"/>
           <w:lang w:val="en-US"/>
         </w:rPr>
-        <w:t>Sebagaiamana</w:t>
+        <w:t>Sebagai</w:t>
+      </w:r>
+      <w:r>
+        <w:rPr>
+          <w:rFonts w:ascii="Times New Roman" w:hAnsi="Times New Roman"/>
+          <w:sz w:val="20"/>
+          <w:szCs w:val="20"/>
+          <w:lang w:val="en-US"/>
+        </w:rPr>
+        <w:t>mana</w:t>
       </w:r>
       <w:proofErr w:type="spellEnd"/>
       <w:r>
@@ -17017,7 +17115,23 @@
           <w:sz w:val="20"/>
           <w:szCs w:val="20"/>
         </w:rPr>
-        <w:t xml:space="preserve">Apabila terdapat hal-hal yang belum cukup di atur dalam Perjanjian Kredit, maka </w:t>
+        <w:t>Apabila terda</w:t>
+      </w:r>
+      <w:r>
+        <w:rPr>
+          <w:rFonts w:ascii="Times New Roman" w:hAnsi="Times New Roman"/>
+          <w:sz w:val="20"/>
+          <w:szCs w:val="20"/>
+        </w:rPr>
+        <w:t>pat hal-hal yang belum cukup di</w:t>
+      </w:r>
+      <w:r>
+        <w:rPr>
+          <w:rFonts w:ascii="Times New Roman" w:hAnsi="Times New Roman"/>
+          <w:sz w:val="20"/>
+          <w:szCs w:val="20"/>
+        </w:rPr>
+        <w:t xml:space="preserve">atur dalam Perjanjian Kredit, maka </w:t>
       </w:r>
       <w:bookmarkStart w:id="5" w:name="_Hlk151100157"/>
       <w:r>

</xml_diff>